<commit_message>
Actualizacion check list diseño
</commit_message>
<xml_diff>
--- a/docs/NoteBook/Inspection reports and defect logs/Tsp Design Review Checklist EAIT.docx
+++ b/docs/NoteBook/Inspection reports and defect logs/Tsp Design Review Checklist EAIT.docx
@@ -1,6 +1,6 @@
 
 <file path=word/document.xml><?xml version="1.0" encoding="utf-8"?>
-<w:document xmlns:ve="http://schemas.openxmlformats.org/markup-compatibility/2006" xmlns:o="urn:schemas-microsoft-com:office:office" xmlns:r="http://schemas.openxmlformats.org/officeDocument/2006/relationships" xmlns:m="http://schemas.openxmlformats.org/officeDocument/2006/math" xmlns:v="urn:schemas-microsoft-com:vml" xmlns:wp="http://schemas.openxmlformats.org/drawingml/2006/wordprocessingDrawing" xmlns:w10="urn:schemas-microsoft-com:office:word" xmlns:w="http://schemas.openxmlformats.org/wordprocessingml/2006/main" xmlns:wne="http://schemas.microsoft.com/office/word/2006/wordml">
+<w:document xmlns:wpc="http://schemas.microsoft.com/office/word/2010/wordprocessingCanvas" xmlns:mc="http://schemas.openxmlformats.org/markup-compatibility/2006" xmlns:o="urn:schemas-microsoft-com:office:office" xmlns:r="http://schemas.openxmlformats.org/officeDocument/2006/relationships" xmlns:m="http://schemas.openxmlformats.org/officeDocument/2006/math" xmlns:v="urn:schemas-microsoft-com:vml" xmlns:wp14="http://schemas.microsoft.com/office/word/2010/wordprocessingDrawing" xmlns:wp="http://schemas.openxmlformats.org/drawingml/2006/wordprocessingDrawing" xmlns:w10="urn:schemas-microsoft-com:office:word" xmlns:w="http://schemas.openxmlformats.org/wordprocessingml/2006/main" xmlns:w14="http://schemas.microsoft.com/office/word/2010/wordml" xmlns:wpg="http://schemas.microsoft.com/office/word/2010/wordprocessingGroup" xmlns:wpi="http://schemas.microsoft.com/office/word/2010/wordprocessingInk" xmlns:wne="http://schemas.microsoft.com/office/word/2006/wordml" xmlns:wps="http://schemas.microsoft.com/office/word/2010/wordprocessingShape" mc:Ignorable="w14 wp14">
   <w:body>
     <w:p>
       <w:pPr>
@@ -27,7 +27,7 @@
       <w:tblPr>
         <w:tblW w:w="8928" w:type="dxa"/>
         <w:tblLayout w:type="fixed"/>
-        <w:tblLook w:val="0000"/>
+        <w:tblLook w:val="0000" w:firstRow="0" w:lastRow="0" w:firstColumn="0" w:lastColumn="0" w:noHBand="0" w:noVBand="0"/>
       </w:tblPr>
       <w:tblGrid>
         <w:gridCol w:w="1008"/>
@@ -146,7 +146,14 @@
                 <w:sz w:val="20"/>
                 <w:szCs w:val="20"/>
               </w:rPr>
-              <w:t>01/04/2014</w:t>
+              <w:t>27</w:t>
+            </w:r>
+            <w:r>
+              <w:rPr>
+                <w:sz w:val="20"/>
+                <w:szCs w:val="20"/>
+              </w:rPr>
+              <w:t>/04/2014</w:t>
             </w:r>
           </w:p>
         </w:tc>
@@ -317,15 +324,18 @@
               <w:rPr>
                 <w:sz w:val="20"/>
                 <w:szCs w:val="20"/>
-              </w:rPr>
-            </w:pPr>
-            <w:r>
-              <w:rPr>
-                <w:sz w:val="20"/>
-                <w:szCs w:val="20"/>
-              </w:rPr>
-              <w:t>1</w:t>
-            </w:r>
+                <w:u w:val="single"/>
+              </w:rPr>
+            </w:pPr>
+            <w:r>
+              <w:rPr>
+                <w:sz w:val="20"/>
+                <w:szCs w:val="20"/>
+              </w:rPr>
+              <w:t>2</w:t>
+            </w:r>
+            <w:bookmarkStart w:id="0" w:name="_GoBack"/>
+            <w:bookmarkEnd w:id="0"/>
           </w:p>
         </w:tc>
       </w:tr>
@@ -353,7 +363,7 @@
           <w:insideV w:val="single" w:sz="4" w:space="0" w:color="auto"/>
         </w:tblBorders>
         <w:tblLayout w:type="fixed"/>
-        <w:tblLook w:val="0000"/>
+        <w:tblLook w:val="0000" w:firstRow="0" w:lastRow="0" w:firstColumn="0" w:lastColumn="0" w:noHBand="0" w:noVBand="0"/>
       </w:tblPr>
       <w:tblGrid>
         <w:gridCol w:w="2039"/>
@@ -398,7 +408,7 @@
       </w:tr>
       <w:tr>
         <w:trPr>
-          <w:trHeight w:val="1393"/>
+          <w:trHeight w:val="1227"/>
         </w:trPr>
         <w:tc>
           <w:tcPr>
@@ -472,15 +482,15 @@
           <w:insideH w:val="single" w:sz="4" w:space="0" w:color="auto"/>
           <w:insideV w:val="single" w:sz="4" w:space="0" w:color="auto"/>
         </w:tblBorders>
-        <w:tblLook w:val="01E0"/>
+        <w:tblLook w:val="01E0" w:firstRow="1" w:lastRow="1" w:firstColumn="1" w:lastColumn="1" w:noHBand="0" w:noVBand="0"/>
       </w:tblPr>
       <w:tblGrid>
-        <w:gridCol w:w="1946"/>
-        <w:gridCol w:w="5467"/>
+        <w:gridCol w:w="1934"/>
+        <w:gridCol w:w="5400"/>
         <w:gridCol w:w="550"/>
         <w:gridCol w:w="550"/>
+        <w:gridCol w:w="350"/>
         <w:gridCol w:w="270"/>
-        <w:gridCol w:w="271"/>
       </w:tblGrid>
       <w:tr>
         <w:tc>
@@ -575,7 +585,7 @@
               <w:rPr>
                 <w:lang w:val="es-ES"/>
               </w:rPr>
-              <w:t xml:space="preserve">Diagrama UML de clases. </w:t>
+              <w:t>Diagrama UML de clases.</w:t>
             </w:r>
           </w:p>
           <w:p>
@@ -589,7 +599,7 @@
               <w:rPr>
                 <w:lang w:val="es-ES"/>
               </w:rPr>
-              <w:t xml:space="preserve">Relaciones entre clases. </w:t>
+              <w:t>Relaciones entre clases.</w:t>
             </w:r>
           </w:p>
           <w:p>
@@ -721,6 +731,65 @@
               </w:rPr>
             </w:pPr>
           </w:p>
+          <w:p>
+            <w:pPr>
+              <w:rPr>
+                <w:rFonts w:ascii="Arial" w:hAnsi="Arial" w:cs="Arial"/>
+                <w:sz w:val="20"/>
+                <w:szCs w:val="20"/>
+                <w:lang w:val="es-MX"/>
+              </w:rPr>
+            </w:pPr>
+          </w:p>
+          <w:p>
+            <w:pPr>
+              <w:rPr>
+                <w:rFonts w:ascii="Arial" w:hAnsi="Arial" w:cs="Arial"/>
+                <w:sz w:val="20"/>
+                <w:szCs w:val="20"/>
+                <w:lang w:val="es-MX"/>
+              </w:rPr>
+            </w:pPr>
+          </w:p>
+          <w:p>
+            <w:pPr>
+              <w:rPr>
+                <w:rFonts w:ascii="Arial" w:hAnsi="Arial" w:cs="Arial"/>
+                <w:sz w:val="20"/>
+                <w:szCs w:val="20"/>
+                <w:lang w:val="es-MX"/>
+              </w:rPr>
+            </w:pPr>
+          </w:p>
+          <w:p>
+            <w:pPr>
+              <w:rPr>
+                <w:rFonts w:ascii="Arial" w:hAnsi="Arial" w:cs="Arial"/>
+                <w:sz w:val="20"/>
+                <w:szCs w:val="20"/>
+                <w:lang w:val="es-MX"/>
+              </w:rPr>
+            </w:pPr>
+          </w:p>
+          <w:p>
+            <w:pPr>
+              <w:rPr>
+                <w:rFonts w:ascii="Arial" w:hAnsi="Arial" w:cs="Arial"/>
+                <w:sz w:val="20"/>
+                <w:szCs w:val="20"/>
+                <w:lang w:val="es-MX"/>
+              </w:rPr>
+            </w:pPr>
+            <w:r>
+              <w:rPr>
+                <w:rFonts w:ascii="Arial" w:hAnsi="Arial" w:cs="Arial"/>
+                <w:sz w:val="20"/>
+                <w:szCs w:val="20"/>
+                <w:lang w:val="es-MX"/>
+              </w:rPr>
+              <w:t>X</w:t>
+            </w:r>
+          </w:p>
         </w:tc>
         <w:tc>
           <w:tcPr>
@@ -791,6 +860,7 @@
           <w:p>
             <w:pPr>
               <w:pStyle w:val="ScriptTableBullets1"/>
+              <w:jc w:val="both"/>
               <w:rPr>
                 <w:lang w:val="es-ES"/>
               </w:rPr>
@@ -817,12 +887,19 @@
               <w:rPr>
                 <w:lang w:val="es-ES"/>
               </w:rPr>
-              <w:t xml:space="preserve">utilizados, incluir parámetros de entrada y de retorno. </w:t>
+              <w:t>utilizados, incluir pará</w:t>
+            </w:r>
+            <w:r>
+              <w:rPr>
+                <w:lang w:val="es-ES"/>
+              </w:rPr>
+              <w:t>metros de entrada y de retorno.</w:t>
             </w:r>
           </w:p>
           <w:p>
             <w:pPr>
               <w:pStyle w:val="ScriptTableBullets1"/>
+              <w:jc w:val="both"/>
               <w:rPr>
                 <w:lang w:val="es-MX"/>
               </w:rPr>
@@ -837,6 +914,7 @@
           <w:p>
             <w:pPr>
               <w:pStyle w:val="ScriptTableBullets1"/>
+              <w:jc w:val="both"/>
               <w:rPr>
                 <w:lang w:val="es-CO"/>
               </w:rPr>
@@ -851,6 +929,7 @@
           <w:p>
             <w:pPr>
               <w:pStyle w:val="ScriptTableBullets1"/>
+              <w:jc w:val="both"/>
               <w:rPr>
                 <w:lang w:val="es-CO"/>
               </w:rPr>
@@ -950,157 +1029,6 @@
                 <w:lang w:val="es-MX"/>
               </w:rPr>
             </w:pPr>
-          </w:p>
-        </w:tc>
-        <w:tc>
-          <w:tcPr>
-            <w:tcW w:w="273" w:type="dxa"/>
-          </w:tcPr>
-          <w:p>
-            <w:pPr>
-              <w:jc w:val="both"/>
-              <w:rPr>
-                <w:rFonts w:ascii="Arial" w:hAnsi="Arial" w:cs="Arial"/>
-                <w:sz w:val="20"/>
-                <w:szCs w:val="20"/>
-                <w:lang w:val="es-MX"/>
-              </w:rPr>
-            </w:pPr>
-          </w:p>
-        </w:tc>
-      </w:tr>
-      <w:tr>
-        <w:tc>
-          <w:tcPr>
-            <w:tcW w:w="1974" w:type="dxa"/>
-          </w:tcPr>
-          <w:p>
-            <w:pPr>
-              <w:jc w:val="both"/>
-              <w:rPr>
-                <w:sz w:val="20"/>
-                <w:szCs w:val="20"/>
-                <w:lang w:val="es-ES"/>
-              </w:rPr>
-            </w:pPr>
-            <w:r>
-              <w:rPr>
-                <w:sz w:val="20"/>
-                <w:szCs w:val="20"/>
-                <w:lang w:val="es-ES"/>
-              </w:rPr>
-              <w:t>Variables</w:t>
-            </w:r>
-          </w:p>
-        </w:tc>
-        <w:tc>
-          <w:tcPr>
-            <w:tcW w:w="5624" w:type="dxa"/>
-          </w:tcPr>
-          <w:p>
-            <w:pPr>
-              <w:pStyle w:val="ScriptTableBullets1"/>
-              <w:rPr>
-                <w:lang w:val="es-ES"/>
-              </w:rPr>
-            </w:pPr>
-            <w:r>
-              <w:rPr>
-                <w:lang w:val="es-ES"/>
-              </w:rPr>
-              <w:t>Verificar que las variables tengan nombre</w:t>
-            </w:r>
-            <w:r>
-              <w:rPr>
-                <w:lang w:val="es-ES"/>
-              </w:rPr>
-              <w:t>s</w:t>
-            </w:r>
-            <w:r>
-              <w:rPr>
-                <w:lang w:val="es-ES"/>
-              </w:rPr>
-              <w:t xml:space="preserve"> nemotécnicos al propósito</w:t>
-            </w:r>
-            <w:r>
-              <w:rPr>
-                <w:lang w:val="es-ES"/>
-              </w:rPr>
-              <w:t>.</w:t>
-            </w:r>
-          </w:p>
-          <w:p>
-            <w:pPr>
-              <w:pStyle w:val="ScriptTableBullets1"/>
-              <w:rPr>
-                <w:lang w:val="es-ES"/>
-              </w:rPr>
-            </w:pPr>
-            <w:r>
-              <w:rPr>
-                <w:lang w:val="es-ES"/>
-              </w:rPr>
-              <w:t xml:space="preserve">Verificar si las </w:t>
-            </w:r>
-            <w:r>
-              <w:rPr>
-                <w:lang w:val="es-ES"/>
-              </w:rPr>
-              <w:t>variable</w:t>
-            </w:r>
-            <w:r>
-              <w:rPr>
-                <w:lang w:val="es-ES"/>
-              </w:rPr>
-              <w:t xml:space="preserve">s </w:t>
-            </w:r>
-            <w:r>
-              <w:rPr>
-                <w:lang w:val="es-ES"/>
-              </w:rPr>
-              <w:t>están</w:t>
-            </w:r>
-            <w:r>
-              <w:rPr>
-                <w:lang w:val="es-ES"/>
-              </w:rPr>
-              <w:t xml:space="preserve"> claramente de</w:t>
-            </w:r>
-            <w:r>
-              <w:rPr>
-                <w:lang w:val="es-ES"/>
-              </w:rPr>
-              <w:t>f</w:t>
-            </w:r>
-            <w:r>
-              <w:rPr>
-                <w:lang w:val="es-ES"/>
-              </w:rPr>
-              <w:t>inidas</w:t>
-            </w:r>
-            <w:r>
-              <w:rPr>
-                <w:lang w:val="es-ES"/>
-              </w:rPr>
-              <w:t>.</w:t>
-            </w:r>
-          </w:p>
-        </w:tc>
-        <w:tc>
-          <w:tcPr>
-            <w:tcW w:w="550" w:type="dxa"/>
-          </w:tcPr>
-          <w:p>
-            <w:pPr>
-              <w:jc w:val="both"/>
-              <w:rPr>
-                <w:rFonts w:ascii="Arial" w:hAnsi="Arial" w:cs="Arial"/>
-                <w:b/>
-                <w:sz w:val="28"/>
-                <w:szCs w:val="28"/>
-                <w:lang w:val="es-MX"/>
-              </w:rPr>
-            </w:pPr>
             <w:r>
               <w:rPr>
                 <w:rFonts w:ascii="Agency FB" w:hAnsi="Agency FB" w:cs="Arial"/>
@@ -1115,15 +1043,150 @@
         </w:tc>
         <w:tc>
           <w:tcPr>
-            <w:tcW w:w="361" w:type="dxa"/>
-          </w:tcPr>
-          <w:p>
-            <w:pPr>
-              <w:jc w:val="both"/>
-              <w:rPr>
-                <w:rFonts w:ascii="Arial" w:hAnsi="Arial" w:cs="Arial"/>
-                <w:sz w:val="20"/>
-                <w:szCs w:val="20"/>
+            <w:tcW w:w="273" w:type="dxa"/>
+          </w:tcPr>
+          <w:p>
+            <w:pPr>
+              <w:jc w:val="both"/>
+              <w:rPr>
+                <w:rFonts w:ascii="Arial" w:hAnsi="Arial" w:cs="Arial"/>
+                <w:sz w:val="20"/>
+                <w:szCs w:val="20"/>
+                <w:lang w:val="es-MX"/>
+              </w:rPr>
+            </w:pPr>
+          </w:p>
+        </w:tc>
+      </w:tr>
+      <w:tr>
+        <w:tc>
+          <w:tcPr>
+            <w:tcW w:w="1974" w:type="dxa"/>
+          </w:tcPr>
+          <w:p>
+            <w:pPr>
+              <w:jc w:val="both"/>
+              <w:rPr>
+                <w:sz w:val="20"/>
+                <w:szCs w:val="20"/>
+                <w:lang w:val="es-ES"/>
+              </w:rPr>
+            </w:pPr>
+            <w:r>
+              <w:rPr>
+                <w:sz w:val="20"/>
+                <w:szCs w:val="20"/>
+                <w:lang w:val="es-ES"/>
+              </w:rPr>
+              <w:t>Variables</w:t>
+            </w:r>
+          </w:p>
+        </w:tc>
+        <w:tc>
+          <w:tcPr>
+            <w:tcW w:w="5624" w:type="dxa"/>
+          </w:tcPr>
+          <w:p>
+            <w:pPr>
+              <w:pStyle w:val="ScriptTableBullets1"/>
+              <w:rPr>
+                <w:lang w:val="es-ES"/>
+              </w:rPr>
+            </w:pPr>
+            <w:r>
+              <w:rPr>
+                <w:lang w:val="es-ES"/>
+              </w:rPr>
+              <w:t>Verificar que las variables tengan nombre</w:t>
+            </w:r>
+            <w:r>
+              <w:rPr>
+                <w:lang w:val="es-ES"/>
+              </w:rPr>
+              <w:t>s</w:t>
+            </w:r>
+            <w:r>
+              <w:rPr>
+                <w:lang w:val="es-ES"/>
+              </w:rPr>
+              <w:t xml:space="preserve"> nemotécnicos al propósito</w:t>
+            </w:r>
+            <w:r>
+              <w:rPr>
+                <w:lang w:val="es-ES"/>
+              </w:rPr>
+              <w:t>.</w:t>
+            </w:r>
+          </w:p>
+          <w:p>
+            <w:pPr>
+              <w:pStyle w:val="ScriptTableBullets1"/>
+              <w:rPr>
+                <w:lang w:val="es-ES"/>
+              </w:rPr>
+            </w:pPr>
+            <w:r>
+              <w:rPr>
+                <w:lang w:val="es-ES"/>
+              </w:rPr>
+              <w:t xml:space="preserve">Verificar si las </w:t>
+            </w:r>
+            <w:r>
+              <w:rPr>
+                <w:lang w:val="es-ES"/>
+              </w:rPr>
+              <w:t>variable</w:t>
+            </w:r>
+            <w:r>
+              <w:rPr>
+                <w:lang w:val="es-ES"/>
+              </w:rPr>
+              <w:t xml:space="preserve">s </w:t>
+            </w:r>
+            <w:r>
+              <w:rPr>
+                <w:lang w:val="es-ES"/>
+              </w:rPr>
+              <w:t>están</w:t>
+            </w:r>
+            <w:r>
+              <w:rPr>
+                <w:lang w:val="es-ES"/>
+              </w:rPr>
+              <w:t xml:space="preserve"> claramente de</w:t>
+            </w:r>
+            <w:r>
+              <w:rPr>
+                <w:lang w:val="es-ES"/>
+              </w:rPr>
+              <w:t>f</w:t>
+            </w:r>
+            <w:r>
+              <w:rPr>
+                <w:lang w:val="es-ES"/>
+              </w:rPr>
+              <w:t>inidas</w:t>
+            </w:r>
+            <w:r>
+              <w:rPr>
+                <w:lang w:val="es-ES"/>
+              </w:rPr>
+              <w:t>.</w:t>
+            </w:r>
+          </w:p>
+        </w:tc>
+        <w:tc>
+          <w:tcPr>
+            <w:tcW w:w="550" w:type="dxa"/>
+          </w:tcPr>
+          <w:p>
+            <w:pPr>
+              <w:jc w:val="both"/>
+              <w:rPr>
+                <w:rFonts w:ascii="Arial" w:hAnsi="Arial" w:cs="Arial"/>
+                <w:b/>
+                <w:sz w:val="28"/>
+                <w:szCs w:val="28"/>
                 <w:lang w:val="es-MX"/>
               </w:rPr>
             </w:pPr>
@@ -1141,225 +1204,6 @@
         </w:tc>
         <w:tc>
           <w:tcPr>
-            <w:tcW w:w="272" w:type="dxa"/>
-          </w:tcPr>
-          <w:p>
-            <w:pPr>
-              <w:jc w:val="both"/>
-              <w:rPr>
-                <w:rFonts w:ascii="Arial" w:hAnsi="Arial" w:cs="Arial"/>
-                <w:sz w:val="20"/>
-                <w:szCs w:val="20"/>
-                <w:lang w:val="es-MX"/>
-              </w:rPr>
-            </w:pPr>
-          </w:p>
-        </w:tc>
-        <w:tc>
-          <w:tcPr>
-            <w:tcW w:w="273" w:type="dxa"/>
-          </w:tcPr>
-          <w:p>
-            <w:pPr>
-              <w:jc w:val="both"/>
-              <w:rPr>
-                <w:rFonts w:ascii="Arial" w:hAnsi="Arial" w:cs="Arial"/>
-                <w:sz w:val="20"/>
-                <w:szCs w:val="20"/>
-                <w:lang w:val="es-MX"/>
-              </w:rPr>
-            </w:pPr>
-          </w:p>
-        </w:tc>
-      </w:tr>
-      <w:tr>
-        <w:tc>
-          <w:tcPr>
-            <w:tcW w:w="1974" w:type="dxa"/>
-          </w:tcPr>
-          <w:p>
-            <w:pPr>
-              <w:jc w:val="both"/>
-              <w:rPr>
-                <w:sz w:val="20"/>
-                <w:szCs w:val="20"/>
-                <w:lang w:val="es-ES"/>
-              </w:rPr>
-            </w:pPr>
-            <w:r>
-              <w:rPr>
-                <w:sz w:val="20"/>
-                <w:szCs w:val="20"/>
-                <w:lang w:val="es-ES"/>
-              </w:rPr>
-              <w:t>N</w:t>
-            </w:r>
-            <w:r>
-              <w:rPr>
-                <w:sz w:val="20"/>
-                <w:szCs w:val="20"/>
-                <w:lang w:val="es-ES"/>
-              </w:rPr>
-              <w:t>ombres</w:t>
-            </w:r>
-          </w:p>
-        </w:tc>
-        <w:tc>
-          <w:tcPr>
-            <w:tcW w:w="5624" w:type="dxa"/>
-          </w:tcPr>
-          <w:p>
-            <w:pPr>
-              <w:pStyle w:val="ScriptTableText"/>
-              <w:rPr>
-                <w:lang w:val="es-ES"/>
-              </w:rPr>
-            </w:pPr>
-            <w:r>
-              <w:rPr>
-                <w:lang w:val="es-ES"/>
-              </w:rPr>
-              <w:t>Verificar que:</w:t>
-            </w:r>
-          </w:p>
-          <w:p>
-            <w:pPr>
-              <w:pStyle w:val="ScriptTableBullets1"/>
-              <w:rPr>
-                <w:lang w:val="es-ES"/>
-              </w:rPr>
-            </w:pPr>
-            <w:r>
-              <w:rPr>
-                <w:lang w:val="es-ES"/>
-              </w:rPr>
-              <w:t xml:space="preserve">Todos los nombres </w:t>
-            </w:r>
-            <w:r>
-              <w:rPr>
-                <w:lang w:val="es-ES"/>
-              </w:rPr>
-              <w:t xml:space="preserve">(objetos, </w:t>
-            </w:r>
-            <w:r>
-              <w:rPr>
-                <w:lang w:val="es-ES"/>
-              </w:rPr>
-              <w:t>métodos</w:t>
-            </w:r>
-            <w:r>
-              <w:rPr>
-                <w:lang w:val="es-ES"/>
-              </w:rPr>
-              <w:t xml:space="preserve"> y </w:t>
-            </w:r>
-            <w:r>
-              <w:rPr>
-                <w:lang w:val="es-ES"/>
-              </w:rPr>
-              <w:t>parámetros</w:t>
-            </w:r>
-            <w:r>
-              <w:rPr>
-                <w:lang w:val="es-ES"/>
-              </w:rPr>
-              <w:t xml:space="preserve">) </w:t>
-            </w:r>
-            <w:r>
-              <w:rPr>
-                <w:lang w:val="es-ES"/>
-              </w:rPr>
-              <w:t>son claros y acordes con su funcionalidad.</w:t>
-            </w:r>
-          </w:p>
-          <w:p>
-            <w:pPr>
-              <w:pStyle w:val="ScriptTableBullets1"/>
-              <w:rPr>
-                <w:lang w:val="es-ES"/>
-              </w:rPr>
-            </w:pPr>
-            <w:r>
-              <w:rPr>
-                <w:lang w:val="es-ES"/>
-              </w:rPr>
-              <w:t xml:space="preserve">No existen clases </w:t>
-            </w:r>
-            <w:r>
-              <w:rPr>
-                <w:lang w:val="es-ES"/>
-              </w:rPr>
-              <w:t>anónimas</w:t>
-            </w:r>
-          </w:p>
-          <w:p>
-            <w:pPr>
-              <w:pStyle w:val="ScriptTableBullets1"/>
-              <w:rPr>
-                <w:lang w:val="es-MX"/>
-              </w:rPr>
-            </w:pPr>
-            <w:r>
-              <w:rPr>
-                <w:lang w:val="es-ES"/>
-              </w:rPr>
-              <w:t xml:space="preserve">El alcance de todas las variables y </w:t>
-            </w:r>
-            <w:r>
-              <w:rPr>
-                <w:lang w:val="es-ES"/>
-              </w:rPr>
-              <w:t>parámetros</w:t>
-            </w:r>
-            <w:r>
-              <w:rPr>
-                <w:lang w:val="es-ES"/>
-              </w:rPr>
-              <w:t xml:space="preserve"> </w:t>
-            </w:r>
-            <w:r>
-              <w:rPr>
-                <w:lang w:val="es-ES"/>
-              </w:rPr>
-              <w:t>están</w:t>
-            </w:r>
-            <w:r>
-              <w:rPr>
-                <w:lang w:val="es-ES"/>
-              </w:rPr>
-              <w:t xml:space="preserve"> definidos.</w:t>
-            </w:r>
-          </w:p>
-        </w:tc>
-        <w:tc>
-          <w:tcPr>
-            <w:tcW w:w="550" w:type="dxa"/>
-          </w:tcPr>
-          <w:p>
-            <w:pPr>
-              <w:jc w:val="both"/>
-              <w:rPr>
-                <w:rFonts w:ascii="Arial" w:hAnsi="Arial" w:cs="Arial"/>
-                <w:b/>
-                <w:sz w:val="20"/>
-                <w:szCs w:val="20"/>
-                <w:lang w:val="es-MX"/>
-              </w:rPr>
-            </w:pPr>
-            <w:r>
-              <w:rPr>
-                <w:rFonts w:ascii="Arial" w:hAnsi="Arial" w:cs="Arial"/>
-                <w:b/>
-                <w:sz w:val="20"/>
-                <w:szCs w:val="20"/>
-                <w:lang w:val="es-MX"/>
-              </w:rPr>
-              <w:t>X</w:t>
-            </w:r>
-          </w:p>
-        </w:tc>
-        <w:tc>
-          <w:tcPr>
             <w:tcW w:w="361" w:type="dxa"/>
           </w:tcPr>
           <w:p>
@@ -1398,123 +1242,6 @@
                 <w:lang w:val="es-MX"/>
               </w:rPr>
             </w:pPr>
-          </w:p>
-        </w:tc>
-        <w:tc>
-          <w:tcPr>
-            <w:tcW w:w="273" w:type="dxa"/>
-          </w:tcPr>
-          <w:p>
-            <w:pPr>
-              <w:jc w:val="both"/>
-              <w:rPr>
-                <w:rFonts w:ascii="Arial" w:hAnsi="Arial" w:cs="Arial"/>
-                <w:sz w:val="20"/>
-                <w:szCs w:val="20"/>
-                <w:lang w:val="es-MX"/>
-              </w:rPr>
-            </w:pPr>
-          </w:p>
-        </w:tc>
-      </w:tr>
-      <w:tr>
-        <w:tc>
-          <w:tcPr>
-            <w:tcW w:w="1974" w:type="dxa"/>
-          </w:tcPr>
-          <w:p>
-            <w:pPr>
-              <w:jc w:val="both"/>
-              <w:rPr>
-                <w:sz w:val="20"/>
-                <w:szCs w:val="20"/>
-              </w:rPr>
-            </w:pPr>
-            <w:r>
-              <w:rPr>
-                <w:sz w:val="20"/>
-                <w:szCs w:val="20"/>
-                <w:lang w:val="es-ES"/>
-              </w:rPr>
-              <w:t>Lógica</w:t>
-            </w:r>
-            <w:r>
-              <w:rPr>
-                <w:sz w:val="20"/>
-                <w:szCs w:val="20"/>
-              </w:rPr>
-              <w:t xml:space="preserve"> </w:t>
-            </w:r>
-            <w:r>
-              <w:rPr>
-                <w:sz w:val="20"/>
-                <w:szCs w:val="20"/>
-                <w:lang w:val="es-CO"/>
-              </w:rPr>
-              <w:t>proceso</w:t>
-            </w:r>
-          </w:p>
-        </w:tc>
-        <w:tc>
-          <w:tcPr>
-            <w:tcW w:w="5624" w:type="dxa"/>
-          </w:tcPr>
-          <w:p>
-            <w:pPr>
-              <w:pStyle w:val="ScriptTableBullets1"/>
-              <w:rPr>
-                <w:lang w:val="es-ES"/>
-              </w:rPr>
-            </w:pPr>
-            <w:r>
-              <w:rPr>
-                <w:lang w:val="es-ES"/>
-              </w:rPr>
-              <w:t>Verificar que la lógica diseñada como solución es la correcta.</w:t>
-            </w:r>
-          </w:p>
-        </w:tc>
-        <w:tc>
-          <w:tcPr>
-            <w:tcW w:w="550" w:type="dxa"/>
-          </w:tcPr>
-          <w:p>
-            <w:pPr>
-              <w:jc w:val="both"/>
-              <w:rPr>
-                <w:rFonts w:ascii="Arial" w:hAnsi="Arial" w:cs="Arial"/>
-                <w:b/>
-                <w:sz w:val="20"/>
-                <w:szCs w:val="20"/>
-                <w:lang w:val="es-MX"/>
-              </w:rPr>
-            </w:pPr>
-            <w:r>
-              <w:rPr>
-                <w:rFonts w:ascii="Arial" w:hAnsi="Arial" w:cs="Arial"/>
-                <w:b/>
-                <w:sz w:val="20"/>
-                <w:szCs w:val="20"/>
-                <w:lang w:val="es-MX"/>
-              </w:rPr>
-              <w:t>X</w:t>
-            </w:r>
-          </w:p>
-        </w:tc>
-        <w:tc>
-          <w:tcPr>
-            <w:tcW w:w="361" w:type="dxa"/>
-          </w:tcPr>
-          <w:p>
-            <w:pPr>
-              <w:jc w:val="both"/>
-              <w:rPr>
-                <w:rFonts w:ascii="Arial" w:hAnsi="Arial" w:cs="Arial"/>
-                <w:sz w:val="20"/>
-                <w:szCs w:val="20"/>
-                <w:lang w:val="es-MX"/>
-              </w:rPr>
-            </w:pPr>
             <w:r>
               <w:rPr>
                 <w:rFonts w:ascii="Agency FB" w:hAnsi="Agency FB" w:cs="Arial"/>
@@ -1529,6 +1256,235 @@
         </w:tc>
         <w:tc>
           <w:tcPr>
+            <w:tcW w:w="273" w:type="dxa"/>
+          </w:tcPr>
+          <w:p>
+            <w:pPr>
+              <w:jc w:val="both"/>
+              <w:rPr>
+                <w:rFonts w:ascii="Arial" w:hAnsi="Arial" w:cs="Arial"/>
+                <w:sz w:val="20"/>
+                <w:szCs w:val="20"/>
+                <w:lang w:val="es-MX"/>
+              </w:rPr>
+            </w:pPr>
+          </w:p>
+        </w:tc>
+      </w:tr>
+      <w:tr>
+        <w:tc>
+          <w:tcPr>
+            <w:tcW w:w="1974" w:type="dxa"/>
+          </w:tcPr>
+          <w:p>
+            <w:pPr>
+              <w:jc w:val="both"/>
+              <w:rPr>
+                <w:sz w:val="20"/>
+                <w:szCs w:val="20"/>
+                <w:lang w:val="es-ES"/>
+              </w:rPr>
+            </w:pPr>
+            <w:r>
+              <w:rPr>
+                <w:sz w:val="20"/>
+                <w:szCs w:val="20"/>
+                <w:lang w:val="es-ES"/>
+              </w:rPr>
+              <w:t>N</w:t>
+            </w:r>
+            <w:r>
+              <w:rPr>
+                <w:sz w:val="20"/>
+                <w:szCs w:val="20"/>
+                <w:lang w:val="es-ES"/>
+              </w:rPr>
+              <w:t>ombres</w:t>
+            </w:r>
+          </w:p>
+        </w:tc>
+        <w:tc>
+          <w:tcPr>
+            <w:tcW w:w="5624" w:type="dxa"/>
+          </w:tcPr>
+          <w:p>
+            <w:pPr>
+              <w:pStyle w:val="ScriptTableText"/>
+              <w:rPr>
+                <w:lang w:val="es-ES"/>
+              </w:rPr>
+            </w:pPr>
+            <w:r>
+              <w:rPr>
+                <w:lang w:val="es-ES"/>
+              </w:rPr>
+              <w:t>Verificar que:</w:t>
+            </w:r>
+          </w:p>
+          <w:p>
+            <w:pPr>
+              <w:pStyle w:val="ScriptTableBullets1"/>
+              <w:rPr>
+                <w:lang w:val="es-ES"/>
+              </w:rPr>
+            </w:pPr>
+            <w:r>
+              <w:rPr>
+                <w:lang w:val="es-ES"/>
+              </w:rPr>
+              <w:t xml:space="preserve">Todos los nombres </w:t>
+            </w:r>
+            <w:r>
+              <w:rPr>
+                <w:lang w:val="es-ES"/>
+              </w:rPr>
+              <w:t xml:space="preserve">(objetos, </w:t>
+            </w:r>
+            <w:r>
+              <w:rPr>
+                <w:lang w:val="es-ES"/>
+              </w:rPr>
+              <w:t>métodos</w:t>
+            </w:r>
+            <w:r>
+              <w:rPr>
+                <w:lang w:val="es-ES"/>
+              </w:rPr>
+              <w:t xml:space="preserve"> y </w:t>
+            </w:r>
+            <w:r>
+              <w:rPr>
+                <w:lang w:val="es-ES"/>
+              </w:rPr>
+              <w:t>parámetros</w:t>
+            </w:r>
+            <w:r>
+              <w:rPr>
+                <w:lang w:val="es-ES"/>
+              </w:rPr>
+              <w:t xml:space="preserve">) </w:t>
+            </w:r>
+            <w:r>
+              <w:rPr>
+                <w:lang w:val="es-ES"/>
+              </w:rPr>
+              <w:t>son claros y acordes con su funcionalidad.</w:t>
+            </w:r>
+          </w:p>
+          <w:p>
+            <w:pPr>
+              <w:pStyle w:val="ScriptTableBullets1"/>
+              <w:rPr>
+                <w:lang w:val="es-ES"/>
+              </w:rPr>
+            </w:pPr>
+            <w:r>
+              <w:rPr>
+                <w:lang w:val="es-ES"/>
+              </w:rPr>
+              <w:t xml:space="preserve">No existen clases </w:t>
+            </w:r>
+            <w:r>
+              <w:rPr>
+                <w:lang w:val="es-ES"/>
+              </w:rPr>
+              <w:t>anónimas</w:t>
+            </w:r>
+          </w:p>
+          <w:p>
+            <w:pPr>
+              <w:pStyle w:val="ScriptTableBullets1"/>
+              <w:rPr>
+                <w:lang w:val="es-MX"/>
+              </w:rPr>
+            </w:pPr>
+            <w:r>
+              <w:rPr>
+                <w:lang w:val="es-ES"/>
+              </w:rPr>
+              <w:t xml:space="preserve">El alcance de todas las variables y </w:t>
+            </w:r>
+            <w:r>
+              <w:rPr>
+                <w:lang w:val="es-ES"/>
+              </w:rPr>
+              <w:t>parámetros</w:t>
+            </w:r>
+            <w:r>
+              <w:rPr>
+                <w:lang w:val="es-ES"/>
+              </w:rPr>
+              <w:t xml:space="preserve"> </w:t>
+            </w:r>
+            <w:r>
+              <w:rPr>
+                <w:lang w:val="es-ES"/>
+              </w:rPr>
+              <w:t>están</w:t>
+            </w:r>
+            <w:r>
+              <w:rPr>
+                <w:lang w:val="es-ES"/>
+              </w:rPr>
+              <w:t xml:space="preserve"> definidos.</w:t>
+            </w:r>
+          </w:p>
+        </w:tc>
+        <w:tc>
+          <w:tcPr>
+            <w:tcW w:w="550" w:type="dxa"/>
+          </w:tcPr>
+          <w:p>
+            <w:pPr>
+              <w:jc w:val="both"/>
+              <w:rPr>
+                <w:rFonts w:ascii="Arial" w:hAnsi="Arial" w:cs="Arial"/>
+                <w:b/>
+                <w:sz w:val="20"/>
+                <w:szCs w:val="20"/>
+                <w:lang w:val="es-MX"/>
+              </w:rPr>
+            </w:pPr>
+            <w:r>
+              <w:rPr>
+                <w:rFonts w:ascii="Arial" w:hAnsi="Arial" w:cs="Arial"/>
+                <w:b/>
+                <w:sz w:val="20"/>
+                <w:szCs w:val="20"/>
+                <w:lang w:val="es-MX"/>
+              </w:rPr>
+              <w:t>X</w:t>
+            </w:r>
+          </w:p>
+        </w:tc>
+        <w:tc>
+          <w:tcPr>
+            <w:tcW w:w="361" w:type="dxa"/>
+          </w:tcPr>
+          <w:p>
+            <w:pPr>
+              <w:jc w:val="both"/>
+              <w:rPr>
+                <w:rFonts w:ascii="Arial" w:hAnsi="Arial" w:cs="Arial"/>
+                <w:sz w:val="20"/>
+                <w:szCs w:val="20"/>
+                <w:lang w:val="es-MX"/>
+              </w:rPr>
+            </w:pPr>
+            <w:r>
+              <w:rPr>
+                <w:rFonts w:ascii="Agency FB" w:hAnsi="Agency FB" w:cs="Arial"/>
+                <w:b/>
+                <w:sz w:val="28"/>
+                <w:szCs w:val="28"/>
+                <w:lang w:val="es-MX"/>
+              </w:rPr>
+              <w:t>√</w:t>
+            </w:r>
+          </w:p>
+        </w:tc>
+        <w:tc>
+          <w:tcPr>
             <w:tcW w:w="272" w:type="dxa"/>
           </w:tcPr>
           <w:p>
@@ -1541,6 +1497,169 @@
                 <w:lang w:val="es-MX"/>
               </w:rPr>
             </w:pPr>
+            <w:r>
+              <w:rPr>
+                <w:rFonts w:ascii="Agency FB" w:hAnsi="Agency FB" w:cs="Arial"/>
+                <w:b/>
+                <w:sz w:val="28"/>
+                <w:szCs w:val="28"/>
+                <w:lang w:val="es-MX"/>
+              </w:rPr>
+              <w:t>√</w:t>
+            </w:r>
+          </w:p>
+        </w:tc>
+        <w:tc>
+          <w:tcPr>
+            <w:tcW w:w="273" w:type="dxa"/>
+          </w:tcPr>
+          <w:p>
+            <w:pPr>
+              <w:jc w:val="both"/>
+              <w:rPr>
+                <w:rFonts w:ascii="Arial" w:hAnsi="Arial" w:cs="Arial"/>
+                <w:sz w:val="20"/>
+                <w:szCs w:val="20"/>
+                <w:lang w:val="es-MX"/>
+              </w:rPr>
+            </w:pPr>
+          </w:p>
+        </w:tc>
+      </w:tr>
+      <w:tr>
+        <w:tc>
+          <w:tcPr>
+            <w:tcW w:w="1974" w:type="dxa"/>
+          </w:tcPr>
+          <w:p>
+            <w:pPr>
+              <w:jc w:val="both"/>
+              <w:rPr>
+                <w:sz w:val="20"/>
+                <w:szCs w:val="20"/>
+              </w:rPr>
+            </w:pPr>
+            <w:r>
+              <w:rPr>
+                <w:sz w:val="20"/>
+                <w:szCs w:val="20"/>
+                <w:lang w:val="es-ES"/>
+              </w:rPr>
+              <w:t>Lógica</w:t>
+            </w:r>
+            <w:r>
+              <w:rPr>
+                <w:sz w:val="20"/>
+                <w:szCs w:val="20"/>
+              </w:rPr>
+              <w:t xml:space="preserve"> </w:t>
+            </w:r>
+            <w:r>
+              <w:rPr>
+                <w:sz w:val="20"/>
+                <w:szCs w:val="20"/>
+                <w:lang w:val="es-CO"/>
+              </w:rPr>
+              <w:t>proceso</w:t>
+            </w:r>
+          </w:p>
+        </w:tc>
+        <w:tc>
+          <w:tcPr>
+            <w:tcW w:w="5624" w:type="dxa"/>
+          </w:tcPr>
+          <w:p>
+            <w:pPr>
+              <w:pStyle w:val="ScriptTableBullets1"/>
+              <w:rPr>
+                <w:lang w:val="es-ES"/>
+              </w:rPr>
+            </w:pPr>
+            <w:r>
+              <w:rPr>
+                <w:lang w:val="es-ES"/>
+              </w:rPr>
+              <w:t>Verificar que la lógica diseñada como solución es la correcta.</w:t>
+            </w:r>
+          </w:p>
+        </w:tc>
+        <w:tc>
+          <w:tcPr>
+            <w:tcW w:w="550" w:type="dxa"/>
+          </w:tcPr>
+          <w:p>
+            <w:pPr>
+              <w:jc w:val="both"/>
+              <w:rPr>
+                <w:rFonts w:ascii="Arial" w:hAnsi="Arial" w:cs="Arial"/>
+                <w:b/>
+                <w:sz w:val="20"/>
+                <w:szCs w:val="20"/>
+                <w:lang w:val="es-MX"/>
+              </w:rPr>
+            </w:pPr>
+            <w:r>
+              <w:rPr>
+                <w:rFonts w:ascii="Arial" w:hAnsi="Arial" w:cs="Arial"/>
+                <w:b/>
+                <w:sz w:val="20"/>
+                <w:szCs w:val="20"/>
+                <w:lang w:val="es-MX"/>
+              </w:rPr>
+              <w:t>X</w:t>
+            </w:r>
+          </w:p>
+        </w:tc>
+        <w:tc>
+          <w:tcPr>
+            <w:tcW w:w="361" w:type="dxa"/>
+          </w:tcPr>
+          <w:p>
+            <w:pPr>
+              <w:jc w:val="both"/>
+              <w:rPr>
+                <w:rFonts w:ascii="Arial" w:hAnsi="Arial" w:cs="Arial"/>
+                <w:sz w:val="20"/>
+                <w:szCs w:val="20"/>
+                <w:lang w:val="es-MX"/>
+              </w:rPr>
+            </w:pPr>
+            <w:r>
+              <w:rPr>
+                <w:rFonts w:ascii="Agency FB" w:hAnsi="Agency FB" w:cs="Arial"/>
+                <w:b/>
+                <w:sz w:val="28"/>
+                <w:szCs w:val="28"/>
+                <w:lang w:val="es-MX"/>
+              </w:rPr>
+              <w:t>√</w:t>
+            </w:r>
+          </w:p>
+        </w:tc>
+        <w:tc>
+          <w:tcPr>
+            <w:tcW w:w="272" w:type="dxa"/>
+          </w:tcPr>
+          <w:p>
+            <w:pPr>
+              <w:jc w:val="both"/>
+              <w:rPr>
+                <w:rFonts w:ascii="Arial" w:hAnsi="Arial" w:cs="Arial"/>
+                <w:sz w:val="20"/>
+                <w:szCs w:val="20"/>
+                <w:lang w:val="es-MX"/>
+              </w:rPr>
+            </w:pPr>
+            <w:r>
+              <w:rPr>
+                <w:rFonts w:ascii="Agency FB" w:hAnsi="Agency FB" w:cs="Arial"/>
+                <w:b/>
+                <w:sz w:val="28"/>
+                <w:szCs w:val="28"/>
+                <w:lang w:val="es-MX"/>
+              </w:rPr>
+              <w:t>√</w:t>
+            </w:r>
           </w:p>
         </w:tc>
         <w:tc>
@@ -1841,6 +1960,7 @@
               <w:rPr>
                 <w:sz w:val="20"/>
                 <w:szCs w:val="20"/>
+                <w:lang w:val="es-ES"/>
               </w:rPr>
               <w:t>Protección para casos fuera de limites</w:t>
             </w:r>
@@ -1939,7 +2059,7 @@
 </file>
 
 <file path=word/numbering.xml><?xml version="1.0" encoding="utf-8"?>
-<w:numbering xmlns:ve="http://schemas.openxmlformats.org/markup-compatibility/2006" xmlns:o="urn:schemas-microsoft-com:office:office" xmlns:r="http://schemas.openxmlformats.org/officeDocument/2006/relationships" xmlns:m="http://schemas.openxmlformats.org/officeDocument/2006/math" xmlns:v="urn:schemas-microsoft-com:vml" xmlns:wp="http://schemas.openxmlformats.org/drawingml/2006/wordprocessingDrawing" xmlns:w10="urn:schemas-microsoft-com:office:word" xmlns:w="http://schemas.openxmlformats.org/wordprocessingml/2006/main" xmlns:wne="http://schemas.microsoft.com/office/word/2006/wordml">
+<w:numbering xmlns:wpc="http://schemas.microsoft.com/office/word/2010/wordprocessingCanvas" xmlns:mc="http://schemas.openxmlformats.org/markup-compatibility/2006" xmlns:o="urn:schemas-microsoft-com:office:office" xmlns:r="http://schemas.openxmlformats.org/officeDocument/2006/relationships" xmlns:m="http://schemas.openxmlformats.org/officeDocument/2006/math" xmlns:v="urn:schemas-microsoft-com:vml" xmlns:wp14="http://schemas.microsoft.com/office/word/2010/wordprocessingDrawing" xmlns:wp="http://schemas.openxmlformats.org/drawingml/2006/wordprocessingDrawing" xmlns:w10="urn:schemas-microsoft-com:office:word" xmlns:w="http://schemas.openxmlformats.org/wordprocessingml/2006/main" xmlns:w14="http://schemas.microsoft.com/office/word/2010/wordml" xmlns:wpg="http://schemas.microsoft.com/office/word/2010/wordprocessingGroup" xmlns:wpi="http://schemas.microsoft.com/office/word/2010/wordprocessingInk" xmlns:wne="http://schemas.microsoft.com/office/word/2006/wordml" xmlns:wps="http://schemas.microsoft.com/office/word/2010/wordprocessingShape" mc:Ignorable="w14 wp14">
   <w:abstractNum w:abstractNumId="0">
     <w:nsid w:val="2F323F45"/>
     <w:multiLevelType w:val="hybridMultilevel"/>
@@ -2296,7 +2416,7 @@
 </file>
 
 <file path=word/styles.xml><?xml version="1.0" encoding="utf-8"?>
-<w:styles xmlns:r="http://schemas.openxmlformats.org/officeDocument/2006/relationships" xmlns:w="http://schemas.openxmlformats.org/wordprocessingml/2006/main">
+<w:styles xmlns:mc="http://schemas.openxmlformats.org/markup-compatibility/2006" xmlns:r="http://schemas.openxmlformats.org/officeDocument/2006/relationships" xmlns:w="http://schemas.openxmlformats.org/wordprocessingml/2006/main" xmlns:w14="http://schemas.microsoft.com/office/word/2010/wordml" mc:Ignorable="w14">
   <w:docDefaults>
     <w:rPrDefault>
       <w:rPr>
@@ -2501,7 +2621,6 @@
     <w:uiPriority w:val="99"/>
     <w:semiHidden/>
     <w:unhideWhenUsed/>
-    <w:qFormat/>
     <w:tblPr>
       <w:tblInd w:w="0" w:type="dxa"/>
       <w:tblCellMar>
@@ -2598,6 +2717,196 @@
       <w:szCs w:val="24"/>
       <w:lang w:val="en-US"/>
     </w:rPr>
+  </w:style>
+</w:styles>
+</file>
+
+<file path=word/stylesWithEffects.xml><?xml version="1.0" encoding="utf-8"?>
+<w:styles xmlns:wpc="http://schemas.microsoft.com/office/word/2010/wordprocessingCanvas" xmlns:mc="http://schemas.openxmlformats.org/markup-compatibility/2006" xmlns:o="urn:schemas-microsoft-com:office:office" xmlns:r="http://schemas.openxmlformats.org/officeDocument/2006/relationships" xmlns:m="http://schemas.openxmlformats.org/officeDocument/2006/math" xmlns:v="urn:schemas-microsoft-com:vml" xmlns:wp14="http://schemas.microsoft.com/office/word/2010/wordprocessingDrawing" xmlns:wp="http://schemas.openxmlformats.org/drawingml/2006/wordprocessingDrawing" xmlns:w10="urn:schemas-microsoft-com:office:word" xmlns:w="http://schemas.openxmlformats.org/wordprocessingml/2006/main" xmlns:w14="http://schemas.microsoft.com/office/word/2010/wordml" xmlns:wpg="http://schemas.microsoft.com/office/word/2010/wordprocessingGroup" xmlns:wpi="http://schemas.microsoft.com/office/word/2010/wordprocessingInk" xmlns:wne="http://schemas.microsoft.com/office/word/2006/wordml" xmlns:wps="http://schemas.microsoft.com/office/word/2010/wordprocessingShape" mc:Ignorable="w14 wp14">
+  <w:docDefaults>
+    <w:rPrDefault>
+      <w:rPr>
+        <w:rFonts w:asciiTheme="minorHAnsi" w:eastAsiaTheme="minorEastAsia" w:hAnsiTheme="minorHAnsi" w:cstheme="minorBidi"/>
+        <w:sz w:val="22"/>
+        <w:szCs w:val="22"/>
+        <w:lang w:val="es-ES" w:eastAsia="es-ES" w:bidi="ar-SA"/>
+      </w:rPr>
+    </w:rPrDefault>
+    <w:pPrDefault>
+      <w:pPr>
+        <w:spacing w:after="200" w:line="276" w:lineRule="auto"/>
+      </w:pPr>
+    </w:pPrDefault>
+  </w:docDefaults>
+  <w:latentStyles w:defLockedState="0" w:defUIPriority="99" w:defSemiHidden="1" w:defUnhideWhenUsed="1" w:defQFormat="0" w:count="267">
+    <w:lsdException w:name="Normal" w:semiHidden="0" w:uiPriority="0" w:unhideWhenUsed="0" w:qFormat="1"/>
+    <w:lsdException w:name="heading 1" w:semiHidden="0" w:uiPriority="9" w:unhideWhenUsed="0" w:qFormat="1"/>
+    <w:lsdException w:name="heading 2" w:uiPriority="9" w:qFormat="1"/>
+    <w:lsdException w:name="heading 3" w:uiPriority="9" w:qFormat="1"/>
+    <w:lsdException w:name="heading 4" w:uiPriority="9" w:qFormat="1"/>
+    <w:lsdException w:name="heading 5" w:uiPriority="9" w:qFormat="1"/>
+    <w:lsdException w:name="heading 6" w:uiPriority="9" w:qFormat="1"/>
+    <w:lsdException w:name="heading 7" w:uiPriority="9" w:qFormat="1"/>
+    <w:lsdException w:name="heading 8" w:uiPriority="9" w:qFormat="1"/>
+    <w:lsdException w:name="heading 9" w:uiPriority="9" w:qFormat="1"/>
+    <w:lsdException w:name="toc 1" w:uiPriority="39"/>
+    <w:lsdException w:name="toc 2" w:uiPriority="39"/>
+    <w:lsdException w:name="toc 3" w:uiPriority="39"/>
+    <w:lsdException w:name="toc 4" w:uiPriority="39"/>
+    <w:lsdException w:name="toc 5" w:uiPriority="39"/>
+    <w:lsdException w:name="toc 6" w:uiPriority="39"/>
+    <w:lsdException w:name="toc 7" w:uiPriority="39"/>
+    <w:lsdException w:name="toc 8" w:uiPriority="39"/>
+    <w:lsdException w:name="toc 9" w:uiPriority="39"/>
+    <w:lsdException w:name="caption" w:uiPriority="35" w:qFormat="1"/>
+    <w:lsdException w:name="Title" w:semiHidden="0" w:uiPriority="10" w:unhideWhenUsed="0" w:qFormat="1"/>
+    <w:lsdException w:name="Default Paragraph Font" w:uiPriority="1"/>
+    <w:lsdException w:name="Subtitle" w:semiHidden="0" w:uiPriority="11" w:unhideWhenUsed="0" w:qFormat="1"/>
+    <w:lsdException w:name="Strong" w:semiHidden="0" w:uiPriority="22" w:unhideWhenUsed="0" w:qFormat="1"/>
+    <w:lsdException w:name="Emphasis" w:semiHidden="0" w:uiPriority="20" w:unhideWhenUsed="0" w:qFormat="1"/>
+    <w:lsdException w:name="Table Grid" w:semiHidden="0" w:uiPriority="59" w:unhideWhenUsed="0"/>
+    <w:lsdException w:name="Placeholder Text" w:unhideWhenUsed="0"/>
+    <w:lsdException w:name="No Spacing" w:semiHidden="0" w:uiPriority="1" w:unhideWhenUsed="0" w:qFormat="1"/>
+    <w:lsdException w:name="Light Shading" w:semiHidden="0" w:uiPriority="60" w:unhideWhenUsed="0"/>
+    <w:lsdException w:name="Light List" w:semiHidden="0" w:uiPriority="61" w:unhideWhenUsed="0"/>
+    <w:lsdException w:name="Light Grid" w:semiHidden="0" w:uiPriority="62" w:unhideWhenUsed="0"/>
+    <w:lsdException w:name="Medium Shading 1" w:semiHidden="0" w:uiPriority="63" w:unhideWhenUsed="0"/>
+    <w:lsdException w:name="Medium Shading 2" w:semiHidden="0" w:uiPriority="64" w:unhideWhenUsed="0"/>
+    <w:lsdException w:name="Medium List 1" w:semiHidden="0" w:uiPriority="65" w:unhideWhenUsed="0"/>
+    <w:lsdException w:name="Medium List 2" w:semiHidden="0" w:uiPriority="66" w:unhideWhenUsed="0"/>
+    <w:lsdException w:name="Medium Grid 1" w:semiHidden="0" w:uiPriority="67" w:unhideWhenUsed="0"/>
+    <w:lsdException w:name="Medium Grid 2" w:semiHidden="0" w:uiPriority="68" w:unhideWhenUsed="0"/>
+    <w:lsdException w:name="Medium Grid 3" w:semiHidden="0" w:uiPriority="69" w:unhideWhenUsed="0"/>
+    <w:lsdException w:name="Dark List" w:semiHidden="0" w:uiPriority="70" w:unhideWhenUsed="0"/>
+    <w:lsdException w:name="Colorful Shading" w:semiHidden="0" w:uiPriority="71" w:unhideWhenUsed="0"/>
+    <w:lsdException w:name="Colorful List" w:semiHidden="0" w:uiPriority="72" w:unhideWhenUsed="0"/>
+    <w:lsdException w:name="Colorful Grid" w:semiHidden="0" w:uiPriority="73" w:unhideWhenUsed="0"/>
+    <w:lsdException w:name="Light Shading Accent 1" w:semiHidden="0" w:uiPriority="60" w:unhideWhenUsed="0"/>
+    <w:lsdException w:name="Light List Accent 1" w:semiHidden="0" w:uiPriority="61" w:unhideWhenUsed="0"/>
+    <w:lsdException w:name="Light Grid Accent 1" w:semiHidden="0" w:uiPriority="62" w:unhideWhenUsed="0"/>
+    <w:lsdException w:name="Medium Shading 1 Accent 1" w:semiHidden="0" w:uiPriority="63" w:unhideWhenUsed="0"/>
+    <w:lsdException w:name="Medium Shading 2 Accent 1" w:semiHidden="0" w:uiPriority="64" w:unhideWhenUsed="0"/>
+    <w:lsdException w:name="Medium List 1 Accent 1" w:semiHidden="0" w:uiPriority="65" w:unhideWhenUsed="0"/>
+    <w:lsdException w:name="Revision" w:unhideWhenUsed="0"/>
+    <w:lsdException w:name="List Paragraph" w:semiHidden="0" w:uiPriority="34" w:unhideWhenUsed="0" w:qFormat="1"/>
+    <w:lsdException w:name="Quote" w:semiHidden="0" w:uiPriority="29" w:unhideWhenUsed="0" w:qFormat="1"/>
+    <w:lsdException w:name="Intense Quote" w:semiHidden="0" w:uiPriority="30" w:unhideWhenUsed="0" w:qFormat="1"/>
+    <w:lsdException w:name="Medium List 2 Accent 1" w:semiHidden="0" w:uiPriority="66" w:unhideWhenUsed="0"/>
+    <w:lsdException w:name="Medium Grid 1 Accent 1" w:semiHidden="0" w:uiPriority="67" w:unhideWhenUsed="0"/>
+    <w:lsdException w:name="Medium Grid 2 Accent 1" w:semiHidden="0" w:uiPriority="68" w:unhideWhenUsed="0"/>
+    <w:lsdException w:name="Medium Grid 3 Accent 1" w:semiHidden="0" w:uiPriority="69" w:unhideWhenUsed="0"/>
+    <w:lsdException w:name="Dark List Accent 1" w:semiHidden="0" w:uiPriority="70" w:unhideWhenUsed="0"/>
+    <w:lsdException w:name="Colorful Shading Accent 1" w:semiHidden="0" w:uiPriority="71" w:unhideWhenUsed="0"/>
+    <w:lsdException w:name="Colorful List Accent 1" w:semiHidden="0" w:uiPriority="72" w:unhideWhenUsed="0"/>
+    <w:lsdException w:name="Colorful Grid Accent 1" w:semiHidden="0" w:uiPriority="73" w:unhideWhenUsed="0"/>
+    <w:lsdException w:name="Light Shading Accent 2" w:semiHidden="0" w:uiPriority="60" w:unhideWhenUsed="0"/>
+    <w:lsdException w:name="Light List Accent 2" w:semiHidden="0" w:uiPriority="61" w:unhideWhenUsed="0"/>
+    <w:lsdException w:name="Light Grid Accent 2" w:semiHidden="0" w:uiPriority="62" w:unhideWhenUsed="0"/>
+    <w:lsdException w:name="Medium Shading 1 Accent 2" w:semiHidden="0" w:uiPriority="63" w:unhideWhenUsed="0"/>
+    <w:lsdException w:name="Medium Shading 2 Accent 2" w:semiHidden="0" w:uiPriority="64" w:unhideWhenUsed="0"/>
+    <w:lsdException w:name="Medium List 1 Accent 2" w:semiHidden="0" w:uiPriority="65" w:unhideWhenUsed="0"/>
+    <w:lsdException w:name="Medium List 2 Accent 2" w:semiHidden="0" w:uiPriority="66" w:unhideWhenUsed="0"/>
+    <w:lsdException w:name="Medium Grid 1 Accent 2" w:semiHidden="0" w:uiPriority="67" w:unhideWhenUsed="0"/>
+    <w:lsdException w:name="Medium Grid 2 Accent 2" w:semiHidden="0" w:uiPriority="68" w:unhideWhenUsed="0"/>
+    <w:lsdException w:name="Medium Grid 3 Accent 2" w:semiHidden="0" w:uiPriority="69" w:unhideWhenUsed="0"/>
+    <w:lsdException w:name="Dark List Accent 2" w:semiHidden="0" w:uiPriority="70" w:unhideWhenUsed="0"/>
+    <w:lsdException w:name="Colorful Shading Accent 2" w:semiHidden="0" w:uiPriority="71" w:unhideWhenUsed="0"/>
+    <w:lsdException w:name="Colorful List Accent 2" w:semiHidden="0" w:uiPriority="72" w:unhideWhenUsed="0"/>
+    <w:lsdException w:name="Colorful Grid Accent 2" w:semiHidden="0" w:uiPriority="73" w:unhideWhenUsed="0"/>
+    <w:lsdException w:name="Light Shading Accent 3" w:semiHidden="0" w:uiPriority="60" w:unhideWhenUsed="0"/>
+    <w:lsdException w:name="Light List Accent 3" w:semiHidden="0" w:uiPriority="61" w:unhideWhenUsed="0"/>
+    <w:lsdException w:name="Light Grid Accent 3" w:semiHidden="0" w:uiPriority="62" w:unhideWhenUsed="0"/>
+    <w:lsdException w:name="Medium Shading 1 Accent 3" w:semiHidden="0" w:uiPriority="63" w:unhideWhenUsed="0"/>
+    <w:lsdException w:name="Medium Shading 2 Accent 3" w:semiHidden="0" w:uiPriority="64" w:unhideWhenUsed="0"/>
+    <w:lsdException w:name="Medium List 1 Accent 3" w:semiHidden="0" w:uiPriority="65" w:unhideWhenUsed="0"/>
+    <w:lsdException w:name="Medium List 2 Accent 3" w:semiHidden="0" w:uiPriority="66" w:unhideWhenUsed="0"/>
+    <w:lsdException w:name="Medium Grid 1 Accent 3" w:semiHidden="0" w:uiPriority="67" w:unhideWhenUsed="0"/>
+    <w:lsdException w:name="Medium Grid 2 Accent 3" w:semiHidden="0" w:uiPriority="68" w:unhideWhenUsed="0"/>
+    <w:lsdException w:name="Medium Grid 3 Accent 3" w:semiHidden="0" w:uiPriority="69" w:unhideWhenUsed="0"/>
+    <w:lsdException w:name="Dark List Accent 3" w:semiHidden="0" w:uiPriority="70" w:unhideWhenUsed="0"/>
+    <w:lsdException w:name="Colorful Shading Accent 3" w:semiHidden="0" w:uiPriority="71" w:unhideWhenUsed="0"/>
+    <w:lsdException w:name="Colorful List Accent 3" w:semiHidden="0" w:uiPriority="72" w:unhideWhenUsed="0"/>
+    <w:lsdException w:name="Colorful Grid Accent 3" w:semiHidden="0" w:uiPriority="73" w:unhideWhenUsed="0"/>
+    <w:lsdException w:name="Light Shading Accent 4" w:semiHidden="0" w:uiPriority="60" w:unhideWhenUsed="0"/>
+    <w:lsdException w:name="Light List Accent 4" w:semiHidden="0" w:uiPriority="61" w:unhideWhenUsed="0"/>
+    <w:lsdException w:name="Light Grid Accent 4" w:semiHidden="0" w:uiPriority="62" w:unhideWhenUsed="0"/>
+    <w:lsdException w:name="Medium Shading 1 Accent 4" w:semiHidden="0" w:uiPriority="63" w:unhideWhenUsed="0"/>
+    <w:lsdException w:name="Medium Shading 2 Accent 4" w:semiHidden="0" w:uiPriority="64" w:unhideWhenUsed="0"/>
+    <w:lsdException w:name="Medium List 1 Accent 4" w:semiHidden="0" w:uiPriority="65" w:unhideWhenUsed="0"/>
+    <w:lsdException w:name="Medium List 2 Accent 4" w:semiHidden="0" w:uiPriority="66" w:unhideWhenUsed="0"/>
+    <w:lsdException w:name="Medium Grid 1 Accent 4" w:semiHidden="0" w:uiPriority="67" w:unhideWhenUsed="0"/>
+    <w:lsdException w:name="Medium Grid 2 Accent 4" w:semiHidden="0" w:uiPriority="68" w:unhideWhenUsed="0"/>
+    <w:lsdException w:name="Medium Grid 3 Accent 4" w:semiHidden="0" w:uiPriority="69" w:unhideWhenUsed="0"/>
+    <w:lsdException w:name="Dark List Accent 4" w:semiHidden="0" w:uiPriority="70" w:unhideWhenUsed="0"/>
+    <w:lsdException w:name="Colorful Shading Accent 4" w:semiHidden="0" w:uiPriority="71" w:unhideWhenUsed="0"/>
+    <w:lsdException w:name="Colorful List Accent 4" w:semiHidden="0" w:uiPriority="72" w:unhideWhenUsed="0"/>
+    <w:lsdException w:name="Colorful Grid Accent 4" w:semiHidden="0" w:uiPriority="73" w:unhideWhenUsed="0"/>
+    <w:lsdException w:name="Light Shading Accent 5" w:semiHidden="0" w:uiPriority="60" w:unhideWhenUsed="0"/>
+    <w:lsdException w:name="Light List Accent 5" w:semiHidden="0" w:uiPriority="61" w:unhideWhenUsed="0"/>
+    <w:lsdException w:name="Light Grid Accent 5" w:semiHidden="0" w:uiPriority="62" w:unhideWhenUsed="0"/>
+    <w:lsdException w:name="Medium Shading 1 Accent 5" w:semiHidden="0" w:uiPriority="63" w:unhideWhenUsed="0"/>
+    <w:lsdException w:name="Medium Shading 2 Accent 5" w:semiHidden="0" w:uiPriority="64" w:unhideWhenUsed="0"/>
+    <w:lsdException w:name="Medium List 1 Accent 5" w:semiHidden="0" w:uiPriority="65" w:unhideWhenUsed="0"/>
+    <w:lsdException w:name="Medium List 2 Accent 5" w:semiHidden="0" w:uiPriority="66" w:unhideWhenUsed="0"/>
+    <w:lsdException w:name="Medium Grid 1 Accent 5" w:semiHidden="0" w:uiPriority="67" w:unhideWhenUsed="0"/>
+    <w:lsdException w:name="Medium Grid 2 Accent 5" w:semiHidden="0" w:uiPriority="68" w:unhideWhenUsed="0"/>
+    <w:lsdException w:name="Medium Grid 3 Accent 5" w:semiHidden="0" w:uiPriority="69" w:unhideWhenUsed="0"/>
+    <w:lsdException w:name="Dark List Accent 5" w:semiHidden="0" w:uiPriority="70" w:unhideWhenUsed="0"/>
+    <w:lsdException w:name="Colorful Shading Accent 5" w:semiHidden="0" w:uiPriority="71" w:unhideWhenUsed="0"/>
+    <w:lsdException w:name="Colorful List Accent 5" w:semiHidden="0" w:uiPriority="72" w:unhideWhenUsed="0"/>
+    <w:lsdException w:name="Colorful Grid Accent 5" w:semiHidden="0" w:uiPriority="73" w:unhideWhenUsed="0"/>
+    <w:lsdException w:name="Light Shading Accent 6" w:semiHidden="0" w:uiPriority="60" w:unhideWhenUsed="0"/>
+    <w:lsdException w:name="Light List Accent 6" w:semiHidden="0" w:uiPriority="61" w:unhideWhenUsed="0"/>
+    <w:lsdException w:name="Light Grid Accent 6" w:semiHidden="0" w:uiPriority="62" w:unhideWhenUsed="0"/>
+    <w:lsdException w:name="Medium Shading 1 Accent 6" w:semiHidden="0" w:uiPriority="63" w:unhideWhenUsed="0"/>
+    <w:lsdException w:name="Medium Shading 2 Accent 6" w:semiHidden="0" w:uiPriority="64" w:unhideWhenUsed="0"/>
+    <w:lsdException w:name="Medium List 1 Accent 6" w:semiHidden="0" w:uiPriority="65" w:unhideWhenUsed="0"/>
+    <w:lsdException w:name="Medium List 2 Accent 6" w:semiHidden="0" w:uiPriority="66" w:unhideWhenUsed="0"/>
+    <w:lsdException w:name="Medium Grid 1 Accent 6" w:semiHidden="0" w:uiPriority="67" w:unhideWhenUsed="0"/>
+    <w:lsdException w:name="Medium Grid 2 Accent 6" w:semiHidden="0" w:uiPriority="68" w:unhideWhenUsed="0"/>
+    <w:lsdException w:name="Medium Grid 3 Accent 6" w:semiHidden="0" w:uiPriority="69" w:unhideWhenUsed="0"/>
+    <w:lsdException w:name="Dark List Accent 6" w:semiHidden="0" w:uiPriority="70" w:unhideWhenUsed="0"/>
+    <w:lsdException w:name="Colorful Shading Accent 6" w:semiHidden="0" w:uiPriority="71" w:unhideWhenUsed="0"/>
+    <w:lsdException w:name="Colorful List Accent 6" w:semiHidden="0" w:uiPriority="72" w:unhideWhenUsed="0"/>
+    <w:lsdException w:name="Colorful Grid Accent 6" w:semiHidden="0" w:uiPriority="73" w:unhideWhenUsed="0"/>
+    <w:lsdException w:name="Subtle Emphasis" w:semiHidden="0" w:uiPriority="19" w:unhideWhenUsed="0" w:qFormat="1"/>
+    <w:lsdException w:name="Intense Emphasis" w:semiHidden="0" w:uiPriority="21" w:unhideWhenUsed="0" w:qFormat="1"/>
+    <w:lsdException w:name="Subtle Reference" w:semiHidden="0" w:uiPriority="31" w:unhideWhenUsed="0" w:qFormat="1"/>
+    <w:lsdException w:name="Intense Reference" w:semiHidden="0" w:uiPriority="32" w:unhideWhenUsed="0" w:qFormat="1"/>
+    <w:lsdException w:name="Book Title" w:semiHidden="0" w:uiPriority="33" w:unhideWhenUsed="0" w:qFormat="1"/>
+    <w:lsdException w:name="Bibliography" w:uiPriority="37"/>
+    <w:lsdException w:name="TOC Heading" w:uiPriority="39" w:qFormat="1"/>
+  </w:latentStyles>
+  <w:style w:type="paragraph" w:default="1" w:styleId="Normal">
+    <w:name w:val="Normal"/>
+    <w:qFormat/>
+  </w:style>
+  <w:style w:type="character" w:default="1" w:styleId="Fuentedeprrafopredeter">
+    <w:name w:val="Default Paragraph Font"/>
+    <w:uiPriority w:val="1"/>
+    <w:semiHidden/>
+    <w:unhideWhenUsed/>
+  </w:style>
+  <w:style w:type="table" w:default="1" w:styleId="Tablanormal">
+    <w:name w:val="Normal Table"/>
+    <w:uiPriority w:val="99"/>
+    <w:semiHidden/>
+    <w:unhideWhenUsed/>
+    <w:tblPr>
+      <w:tblInd w:w="0" w:type="dxa"/>
+      <w:tblCellMar>
+        <w:top w:w="0" w:type="dxa"/>
+        <w:left w:w="108" w:type="dxa"/>
+        <w:bottom w:w="0" w:type="dxa"/>
+        <w:right w:w="108" w:type="dxa"/>
+      </w:tblCellMar>
+    </w:tblPr>
+  </w:style>
+  <w:style w:type="numbering" w:default="1" w:styleId="Sinlista">
+    <w:name w:val="No List"/>
+    <w:uiPriority w:val="99"/>
+    <w:semiHidden/>
+    <w:unhideWhenUsed/>
   </w:style>
 </w:styles>
 </file>

</xml_diff>